<commit_message>
usuario4 -> cambios en el word
</commit_message>
<xml_diff>
--- a/Proyecto grupo daw.docx
+++ b/Proyecto grupo daw.docx
@@ -84,8 +84,8 @@
         </w:rPr>
       </w:pPr>
       <w:r>
-        <w:object w:dxaOrig="7960" w:dyaOrig="4389">
-          <v:rect xmlns:o="urn:schemas-microsoft-com:office:office" xmlns:v="urn:schemas-microsoft-com:vml" id="rectole0000000000" style="width:398.000000pt;height:219.450000pt" o:preferrelative="t" o:ole="">
+        <w:object w:dxaOrig="8058" w:dyaOrig="4433">
+          <v:rect xmlns:o="urn:schemas-microsoft-com:office:office" xmlns:v="urn:schemas-microsoft-com:vml" id="rectole0000000000" style="width:402.900000pt;height:221.650000pt" o:preferrelative="t" o:ole="">
             <o:lock v:ext="edit"/>
             <v:imagedata xmlns:r="http://schemas.openxmlformats.org/officeDocument/2006/relationships" r:id="docRId1" o:title=""/>
           </v:rect>
@@ -153,6 +153,46 @@
         <w:tab/>
         <w:tab/>
         <w:tab/>
+      </w:r>
+    </w:p>
+    <w:p>
+      <w:pPr>
+        <w:spacing w:before="0" w:after="0" w:line="240"/>
+        <w:ind w:right="0" w:left="0" w:firstLine="0"/>
+        <w:jc w:val="left"/>
+        <w:rPr>
+          <w:rFonts w:ascii="Calibri" w:hAnsi="Calibri" w:cs="Calibri" w:eastAsia="Calibri"/>
+          <w:color w:val="auto"/>
+          <w:spacing w:val="0"/>
+          <w:position w:val="0"/>
+          <w:sz w:val="22"/>
+          <w:shd w:fill="auto" w:val="clear"/>
+        </w:rPr>
+      </w:pPr>
+    </w:p>
+    <w:p>
+      <w:pPr>
+        <w:spacing w:before="0" w:after="0" w:line="240"/>
+        <w:ind w:right="0" w:left="0" w:firstLine="0"/>
+        <w:jc w:val="left"/>
+        <w:rPr>
+          <w:rFonts w:ascii="Calibri" w:hAnsi="Calibri" w:cs="Calibri" w:eastAsia="Calibri"/>
+          <w:color w:val="auto"/>
+          <w:spacing w:val="0"/>
+          <w:position w:val="0"/>
+          <w:sz w:val="22"/>
+          <w:shd w:fill="auto" w:val="clear"/>
+        </w:rPr>
+      </w:pPr>
+      <w:r>
+        <w:rPr>
+          <w:rFonts w:ascii="Calibri" w:hAnsi="Calibri" w:cs="Calibri" w:eastAsia="Calibri"/>
+          <w:color w:val="auto"/>
+          <w:spacing w:val="0"/>
+          <w:position w:val="0"/>
+          <w:sz w:val="22"/>
+          <w:shd w:fill="auto" w:val="clear"/>
+        </w:rPr>
         <w:tab/>
         <w:tab/>
         <w:tab/>
@@ -544,8 +584,8 @@
         </w:rPr>
       </w:pPr>
       <w:r>
-        <w:object w:dxaOrig="7965" w:dyaOrig="8590">
-          <v:rect xmlns:o="urn:schemas-microsoft-com:office:office" xmlns:v="urn:schemas-microsoft-com:vml" id="rectole0000000001" style="width:398.250000pt;height:429.500000pt" o:preferrelative="t" o:ole="">
+        <w:object w:dxaOrig="8058" w:dyaOrig="8706">
+          <v:rect xmlns:o="urn:schemas-microsoft-com:office:office" xmlns:v="urn:schemas-microsoft-com:vml" id="rectole0000000001" style="width:402.900000pt;height:435.300000pt" o:preferrelative="t" o:ole="">
             <o:lock v:ext="edit"/>
             <v:imagedata xmlns:r="http://schemas.openxmlformats.org/officeDocument/2006/relationships" r:id="docRId3" o:title=""/>
           </v:rect>
@@ -583,8 +623,8 @@
         </w:rPr>
       </w:pPr>
       <w:r>
-        <w:object w:dxaOrig="7965" w:dyaOrig="2630">
-          <v:rect xmlns:o="urn:schemas-microsoft-com:office:office" xmlns:v="urn:schemas-microsoft-com:vml" id="rectole0000000002" style="width:398.250000pt;height:131.500000pt" o:preferrelative="t" o:ole="">
+        <w:object w:dxaOrig="8058" w:dyaOrig="2672">
+          <v:rect xmlns:o="urn:schemas-microsoft-com:office:office" xmlns:v="urn:schemas-microsoft-com:vml" id="rectole0000000002" style="width:402.900000pt;height:133.600000pt" o:preferrelative="t" o:ole="">
             <o:lock v:ext="edit"/>
             <v:imagedata xmlns:r="http://schemas.openxmlformats.org/officeDocument/2006/relationships" r:id="docRId5" o:title=""/>
           </v:rect>
@@ -648,8 +688,8 @@
         </w:rPr>
       </w:pPr>
       <w:r>
-        <w:object w:dxaOrig="7962" w:dyaOrig="1349">
-          <v:rect xmlns:o="urn:schemas-microsoft-com:office:office" xmlns:v="urn:schemas-microsoft-com:vml" id="rectole0000000003" style="width:398.100000pt;height:67.450000pt" o:preferrelative="t" o:ole="">
+        <w:object w:dxaOrig="8058" w:dyaOrig="1356">
+          <v:rect xmlns:o="urn:schemas-microsoft-com:office:office" xmlns:v="urn:schemas-microsoft-com:vml" id="rectole0000000003" style="width:402.900000pt;height:67.800000pt" o:preferrelative="t" o:ole="">
             <o:lock v:ext="edit"/>
             <v:imagedata xmlns:r="http://schemas.openxmlformats.org/officeDocument/2006/relationships" r:id="docRId7" o:title=""/>
           </v:rect>
@@ -728,8 +768,8 @@
         </w:rPr>
       </w:pPr>
       <w:r>
-        <w:object w:dxaOrig="7626" w:dyaOrig="4562">
-          <v:rect xmlns:o="urn:schemas-microsoft-com:office:office" xmlns:v="urn:schemas-microsoft-com:vml" id="rectole0000000004" style="width:381.300000pt;height:228.100000pt" o:preferrelative="t" o:ole="">
+        <w:object w:dxaOrig="7714" w:dyaOrig="4616">
+          <v:rect xmlns:o="urn:schemas-microsoft-com:office:office" xmlns:v="urn:schemas-microsoft-com:vml" id="rectole0000000004" style="width:385.700000pt;height:230.800000pt" o:preferrelative="t" o:ole="">
             <o:lock v:ext="edit"/>
             <v:imagedata xmlns:r="http://schemas.openxmlformats.org/officeDocument/2006/relationships" r:id="docRId9" o:title=""/>
           </v:rect>
@@ -793,8 +833,8 @@
         </w:rPr>
       </w:pPr>
       <w:r>
-        <w:object w:dxaOrig="6405" w:dyaOrig="2637">
-          <v:rect xmlns:o="urn:schemas-microsoft-com:office:office" xmlns:v="urn:schemas-microsoft-com:vml" id="rectole0000000005" style="width:320.250000pt;height:131.850000pt" o:preferrelative="t" o:ole="">
+        <w:object w:dxaOrig="6479" w:dyaOrig="2672">
+          <v:rect xmlns:o="urn:schemas-microsoft-com:office:office" xmlns:v="urn:schemas-microsoft-com:vml" id="rectole0000000005" style="width:323.950000pt;height:133.600000pt" o:preferrelative="t" o:ole="">
             <o:lock v:ext="edit"/>
             <v:imagedata xmlns:r="http://schemas.openxmlformats.org/officeDocument/2006/relationships" r:id="docRId11" o:title=""/>
           </v:rect>
@@ -933,8 +973,8 @@
         </w:rPr>
       </w:pPr>
       <w:r>
-        <w:object w:dxaOrig="7020" w:dyaOrig="1769">
-          <v:rect xmlns:o="urn:schemas-microsoft-com:office:office" xmlns:v="urn:schemas-microsoft-com:vml" id="rectole0000000006" style="width:351.000000pt;height:88.450000pt" o:preferrelative="t" o:ole="">
+        <w:object w:dxaOrig="7107" w:dyaOrig="1781">
+          <v:rect xmlns:o="urn:schemas-microsoft-com:office:office" xmlns:v="urn:schemas-microsoft-com:vml" id="rectole0000000006" style="width:355.350000pt;height:89.050000pt" o:preferrelative="t" o:ole="">
             <o:lock v:ext="edit"/>
             <v:imagedata xmlns:r="http://schemas.openxmlformats.org/officeDocument/2006/relationships" r:id="docRId13" o:title=""/>
           </v:rect>
@@ -998,8 +1038,8 @@
         </w:rPr>
       </w:pPr>
       <w:r>
-        <w:object w:dxaOrig="7620" w:dyaOrig="5685">
-          <v:rect xmlns:o="urn:schemas-microsoft-com:office:office" xmlns:v="urn:schemas-microsoft-com:vml" id="rectole0000000007" style="width:381.000000pt;height:284.250000pt" o:preferrelative="t" o:ole="">
+        <w:object w:dxaOrig="7714" w:dyaOrig="5750">
+          <v:rect xmlns:o="urn:schemas-microsoft-com:office:office" xmlns:v="urn:schemas-microsoft-com:vml" id="rectole0000000007" style="width:385.700000pt;height:287.500000pt" o:preferrelative="t" o:ole="">
             <o:lock v:ext="edit"/>
             <v:imagedata xmlns:r="http://schemas.openxmlformats.org/officeDocument/2006/relationships" r:id="docRId15" o:title=""/>
           </v:rect>
@@ -1063,8 +1103,8 @@
         </w:rPr>
       </w:pPr>
       <w:r>
-        <w:object w:dxaOrig="6029" w:dyaOrig="2954">
-          <v:rect xmlns:o="urn:schemas-microsoft-com:office:office" xmlns:v="urn:schemas-microsoft-com:vml" id="rectole0000000008" style="width:301.450000pt;height:147.700000pt" o:preferrelative="t" o:ole="">
+        <w:object w:dxaOrig="6094" w:dyaOrig="2996">
+          <v:rect xmlns:o="urn:schemas-microsoft-com:office:office" xmlns:v="urn:schemas-microsoft-com:vml" id="rectole0000000008" style="width:304.700000pt;height:149.800000pt" o:preferrelative="t" o:ole="">
             <o:lock v:ext="edit"/>
             <v:imagedata xmlns:r="http://schemas.openxmlformats.org/officeDocument/2006/relationships" r:id="docRId17" o:title=""/>
           </v:rect>
@@ -1128,8 +1168,8 @@
         </w:rPr>
       </w:pPr>
       <w:r>
-        <w:object w:dxaOrig="6465" w:dyaOrig="2055">
-          <v:rect xmlns:o="urn:schemas-microsoft-com:office:office" xmlns:v="urn:schemas-microsoft-com:vml" id="rectole0000000009" style="width:323.250000pt;height:102.750000pt" o:preferrelative="t" o:ole="">
+        <w:object w:dxaOrig="6540" w:dyaOrig="2085">
+          <v:rect xmlns:o="urn:schemas-microsoft-com:office:office" xmlns:v="urn:schemas-microsoft-com:vml" id="rectole0000000009" style="width:327.000000pt;height:104.250000pt" o:preferrelative="t" o:ole="">
             <o:lock v:ext="edit"/>
             <v:imagedata xmlns:r="http://schemas.openxmlformats.org/officeDocument/2006/relationships" r:id="docRId19" o:title=""/>
           </v:rect>
@@ -1193,8 +1233,8 @@
         </w:rPr>
       </w:pPr>
       <w:r>
-        <w:object w:dxaOrig="8310" w:dyaOrig="3509">
-          <v:rect xmlns:o="urn:schemas-microsoft-com:office:office" xmlns:v="urn:schemas-microsoft-com:vml" id="rectole0000000010" style="width:415.500000pt;height:175.450000pt" o:preferrelative="t" o:ole="">
+        <w:object w:dxaOrig="8422" w:dyaOrig="3543">
+          <v:rect xmlns:o="urn:schemas-microsoft-com:office:office" xmlns:v="urn:schemas-microsoft-com:vml" id="rectole0000000010" style="width:421.100000pt;height:177.150000pt" o:preferrelative="t" o:ole="">
             <o:lock v:ext="edit"/>
             <v:imagedata xmlns:r="http://schemas.openxmlformats.org/officeDocument/2006/relationships" r:id="docRId21" o:title=""/>
           </v:rect>

</xml_diff>

<commit_message>
Usuario 2 Stefan Daniel Neacsu World
</commit_message>
<xml_diff>
--- a/Proyecto grupo daw.docx
+++ b/Proyecto grupo daw.docx
@@ -21,22 +21,44 @@
         <w:rPr>
           <w:rFonts w:ascii="Calibri" w:eastAsia="Calibri" w:hAnsi="Calibri" w:cs="Calibri"/>
         </w:rPr>
-        <w:t>Usuario 1: Jose Luis Lafuente</w:t>
-      </w:r>
-    </w:p>
-    <w:p>
-      <w:pPr>
-        <w:spacing w:after="0" w:line="240" w:lineRule="auto"/>
-        <w:rPr>
-          <w:rFonts w:ascii="Calibri" w:eastAsia="Calibri" w:hAnsi="Calibri" w:cs="Calibri"/>
-        </w:rPr>
-      </w:pPr>
-      <w:r>
-        <w:rPr>
-          <w:rFonts w:ascii="Calibri" w:eastAsia="Calibri" w:hAnsi="Calibri" w:cs="Calibri"/>
-        </w:rPr>
-        <w:t>Invitar a los compañeros a ser colaboradores de github</w:t>
-      </w:r>
+        <w:t xml:space="preserve">Usuario 1: </w:t>
+      </w:r>
+      <w:proofErr w:type="spellStart"/>
+      <w:r>
+        <w:rPr>
+          <w:rFonts w:ascii="Calibri" w:eastAsia="Calibri" w:hAnsi="Calibri" w:cs="Calibri"/>
+        </w:rPr>
+        <w:t>Jose</w:t>
+      </w:r>
+      <w:proofErr w:type="spellEnd"/>
+      <w:r>
+        <w:rPr>
+          <w:rFonts w:ascii="Calibri" w:eastAsia="Calibri" w:hAnsi="Calibri" w:cs="Calibri"/>
+        </w:rPr>
+        <w:t xml:space="preserve"> Luis Lafuente</w:t>
+      </w:r>
+    </w:p>
+    <w:p>
+      <w:pPr>
+        <w:spacing w:after="0" w:line="240" w:lineRule="auto"/>
+        <w:rPr>
+          <w:rFonts w:ascii="Calibri" w:eastAsia="Calibri" w:hAnsi="Calibri" w:cs="Calibri"/>
+        </w:rPr>
+      </w:pPr>
+      <w:r>
+        <w:rPr>
+          <w:rFonts w:ascii="Calibri" w:eastAsia="Calibri" w:hAnsi="Calibri" w:cs="Calibri"/>
+        </w:rPr>
+        <w:t xml:space="preserve">Invitar a los compañeros a ser colaboradores de </w:t>
+      </w:r>
+      <w:proofErr w:type="spellStart"/>
+      <w:r>
+        <w:rPr>
+          <w:rFonts w:ascii="Calibri" w:eastAsia="Calibri" w:hAnsi="Calibri" w:cs="Calibri"/>
+        </w:rPr>
+        <w:t>github</w:t>
+      </w:r>
+      <w:proofErr w:type="spellEnd"/>
     </w:p>
     <w:p>
       <w:pPr>
@@ -50,7 +72,7 @@
           <v:rect id="rectole0000000000" o:spid="_x0000_i1025" style="width:402.9pt;height:221.75pt" o:ole="" o:preferrelative="t" stroked="f">
             <v:imagedata r:id="rId6" o:title=""/>
           </v:rect>
-          <o:OLEObject Type="Embed" ProgID="StaticMetafile" ShapeID="rectole0000000000" DrawAspect="Content" ObjectID="_1636870215" r:id="rId7"/>
+          <o:OLEObject Type="Embed" ProgID="StaticMetafile" ShapeID="rectole0000000000" DrawAspect="Content" ObjectID="_1636870409" r:id="rId7"/>
         </w:object>
       </w:r>
       <w:r>
@@ -431,29 +453,71 @@
         <w:rPr>
           <w:rFonts w:ascii="Calibri" w:eastAsia="Calibri" w:hAnsi="Calibri" w:cs="Calibri"/>
         </w:rPr>
-        <w:t>En git bash:</w:t>
-      </w:r>
-    </w:p>
-    <w:p>
-      <w:pPr>
-        <w:spacing w:after="0" w:line="240" w:lineRule="auto"/>
-        <w:rPr>
-          <w:rFonts w:ascii="Calibri" w:eastAsia="Calibri" w:hAnsi="Calibri" w:cs="Calibri"/>
-        </w:rPr>
-      </w:pPr>
-    </w:p>
-    <w:p>
-      <w:pPr>
-        <w:spacing w:after="0" w:line="240" w:lineRule="auto"/>
-        <w:rPr>
-          <w:rFonts w:ascii="Calibri" w:eastAsia="Calibri" w:hAnsi="Calibri" w:cs="Calibri"/>
-        </w:rPr>
-      </w:pPr>
-      <w:r>
-        <w:rPr>
-          <w:rFonts w:ascii="Calibri" w:eastAsia="Calibri" w:hAnsi="Calibri" w:cs="Calibri"/>
-        </w:rPr>
-        <w:t>Creo un directorio para el proyecto con mkdir.</w:t>
+        <w:t xml:space="preserve">En </w:t>
+      </w:r>
+      <w:proofErr w:type="spellStart"/>
+      <w:r>
+        <w:rPr>
+          <w:rFonts w:ascii="Calibri" w:eastAsia="Calibri" w:hAnsi="Calibri" w:cs="Calibri"/>
+        </w:rPr>
+        <w:t>git</w:t>
+      </w:r>
+      <w:proofErr w:type="spellEnd"/>
+      <w:r>
+        <w:rPr>
+          <w:rFonts w:ascii="Calibri" w:eastAsia="Calibri" w:hAnsi="Calibri" w:cs="Calibri"/>
+        </w:rPr>
+        <w:t xml:space="preserve"> </w:t>
+      </w:r>
+      <w:proofErr w:type="spellStart"/>
+      <w:r>
+        <w:rPr>
+          <w:rFonts w:ascii="Calibri" w:eastAsia="Calibri" w:hAnsi="Calibri" w:cs="Calibri"/>
+        </w:rPr>
+        <w:t>bash</w:t>
+      </w:r>
+      <w:proofErr w:type="spellEnd"/>
+      <w:r>
+        <w:rPr>
+          <w:rFonts w:ascii="Calibri" w:eastAsia="Calibri" w:hAnsi="Calibri" w:cs="Calibri"/>
+        </w:rPr>
+        <w:t>:</w:t>
+      </w:r>
+    </w:p>
+    <w:p>
+      <w:pPr>
+        <w:spacing w:after="0" w:line="240" w:lineRule="auto"/>
+        <w:rPr>
+          <w:rFonts w:ascii="Calibri" w:eastAsia="Calibri" w:hAnsi="Calibri" w:cs="Calibri"/>
+        </w:rPr>
+      </w:pPr>
+    </w:p>
+    <w:p>
+      <w:pPr>
+        <w:spacing w:after="0" w:line="240" w:lineRule="auto"/>
+        <w:rPr>
+          <w:rFonts w:ascii="Calibri" w:eastAsia="Calibri" w:hAnsi="Calibri" w:cs="Calibri"/>
+        </w:rPr>
+      </w:pPr>
+      <w:r>
+        <w:rPr>
+          <w:rFonts w:ascii="Calibri" w:eastAsia="Calibri" w:hAnsi="Calibri" w:cs="Calibri"/>
+        </w:rPr>
+        <w:t xml:space="preserve">Creo un directorio para el proyecto con </w:t>
+      </w:r>
+      <w:proofErr w:type="spellStart"/>
+      <w:r>
+        <w:rPr>
+          <w:rFonts w:ascii="Calibri" w:eastAsia="Calibri" w:hAnsi="Calibri" w:cs="Calibri"/>
+        </w:rPr>
+        <w:t>mkdir</w:t>
+      </w:r>
+      <w:proofErr w:type="spellEnd"/>
+      <w:r>
+        <w:rPr>
+          <w:rFonts w:ascii="Calibri" w:eastAsia="Calibri" w:hAnsi="Calibri" w:cs="Calibri"/>
+        </w:rPr>
+        <w:t>.</w:t>
       </w:r>
     </w:p>
     <w:p>
@@ -497,29 +561,127 @@
         <w:rPr>
           <w:rFonts w:ascii="Calibri" w:eastAsia="Calibri" w:hAnsi="Calibri" w:cs="Calibri"/>
         </w:rPr>
-        <w:t>Lo inicializo con git init.</w:t>
-      </w:r>
-    </w:p>
-    <w:p>
-      <w:pPr>
-        <w:spacing w:after="0" w:line="240" w:lineRule="auto"/>
-        <w:rPr>
-          <w:rFonts w:ascii="Calibri" w:eastAsia="Calibri" w:hAnsi="Calibri" w:cs="Calibri"/>
-        </w:rPr>
-      </w:pPr>
-    </w:p>
-    <w:p>
-      <w:pPr>
-        <w:spacing w:after="0" w:line="240" w:lineRule="auto"/>
-        <w:rPr>
-          <w:rFonts w:ascii="Calibri" w:eastAsia="Calibri" w:hAnsi="Calibri" w:cs="Calibri"/>
-        </w:rPr>
-      </w:pPr>
-      <w:r>
-        <w:rPr>
-          <w:rFonts w:ascii="Calibri" w:eastAsia="Calibri" w:hAnsi="Calibri" w:cs="Calibri"/>
-        </w:rPr>
-        <w:t>Añado Index php a la carpeta y lo mando al area de espera con git add.</w:t>
+        <w:t xml:space="preserve">Lo inicializo con </w:t>
+      </w:r>
+      <w:proofErr w:type="spellStart"/>
+      <w:r>
+        <w:rPr>
+          <w:rFonts w:ascii="Calibri" w:eastAsia="Calibri" w:hAnsi="Calibri" w:cs="Calibri"/>
+        </w:rPr>
+        <w:t>git</w:t>
+      </w:r>
+      <w:proofErr w:type="spellEnd"/>
+      <w:r>
+        <w:rPr>
+          <w:rFonts w:ascii="Calibri" w:eastAsia="Calibri" w:hAnsi="Calibri" w:cs="Calibri"/>
+        </w:rPr>
+        <w:t xml:space="preserve"> </w:t>
+      </w:r>
+      <w:proofErr w:type="spellStart"/>
+      <w:r>
+        <w:rPr>
+          <w:rFonts w:ascii="Calibri" w:eastAsia="Calibri" w:hAnsi="Calibri" w:cs="Calibri"/>
+        </w:rPr>
+        <w:t>init</w:t>
+      </w:r>
+      <w:proofErr w:type="spellEnd"/>
+      <w:r>
+        <w:rPr>
+          <w:rFonts w:ascii="Calibri" w:eastAsia="Calibri" w:hAnsi="Calibri" w:cs="Calibri"/>
+        </w:rPr>
+        <w:t>.</w:t>
+      </w:r>
+    </w:p>
+    <w:p>
+      <w:pPr>
+        <w:spacing w:after="0" w:line="240" w:lineRule="auto"/>
+        <w:rPr>
+          <w:rFonts w:ascii="Calibri" w:eastAsia="Calibri" w:hAnsi="Calibri" w:cs="Calibri"/>
+        </w:rPr>
+      </w:pPr>
+    </w:p>
+    <w:p>
+      <w:pPr>
+        <w:spacing w:after="0" w:line="240" w:lineRule="auto"/>
+        <w:rPr>
+          <w:rFonts w:ascii="Calibri" w:eastAsia="Calibri" w:hAnsi="Calibri" w:cs="Calibri"/>
+        </w:rPr>
+      </w:pPr>
+      <w:r>
+        <w:rPr>
+          <w:rFonts w:ascii="Calibri" w:eastAsia="Calibri" w:hAnsi="Calibri" w:cs="Calibri"/>
+        </w:rPr>
+        <w:t xml:space="preserve">Añado </w:t>
+      </w:r>
+      <w:proofErr w:type="spellStart"/>
+      <w:r>
+        <w:rPr>
+          <w:rFonts w:ascii="Calibri" w:eastAsia="Calibri" w:hAnsi="Calibri" w:cs="Calibri"/>
+        </w:rPr>
+        <w:t>Index</w:t>
+      </w:r>
+      <w:proofErr w:type="spellEnd"/>
+      <w:r>
+        <w:rPr>
+          <w:rFonts w:ascii="Calibri" w:eastAsia="Calibri" w:hAnsi="Calibri" w:cs="Calibri"/>
+        </w:rPr>
+        <w:t xml:space="preserve"> </w:t>
+      </w:r>
+      <w:proofErr w:type="spellStart"/>
+      <w:r>
+        <w:rPr>
+          <w:rFonts w:ascii="Calibri" w:eastAsia="Calibri" w:hAnsi="Calibri" w:cs="Calibri"/>
+        </w:rPr>
+        <w:t>php</w:t>
+      </w:r>
+      <w:proofErr w:type="spellEnd"/>
+      <w:r>
+        <w:rPr>
+          <w:rFonts w:ascii="Calibri" w:eastAsia="Calibri" w:hAnsi="Calibri" w:cs="Calibri"/>
+        </w:rPr>
+        <w:t xml:space="preserve"> a la carpeta y lo mando al </w:t>
+      </w:r>
+      <w:proofErr w:type="spellStart"/>
+      <w:r>
+        <w:rPr>
+          <w:rFonts w:ascii="Calibri" w:eastAsia="Calibri" w:hAnsi="Calibri" w:cs="Calibri"/>
+        </w:rPr>
+        <w:t>area</w:t>
+      </w:r>
+      <w:proofErr w:type="spellEnd"/>
+      <w:r>
+        <w:rPr>
+          <w:rFonts w:ascii="Calibri" w:eastAsia="Calibri" w:hAnsi="Calibri" w:cs="Calibri"/>
+        </w:rPr>
+        <w:t xml:space="preserve"> de espera con </w:t>
+      </w:r>
+      <w:proofErr w:type="spellStart"/>
+      <w:r>
+        <w:rPr>
+          <w:rFonts w:ascii="Calibri" w:eastAsia="Calibri" w:hAnsi="Calibri" w:cs="Calibri"/>
+        </w:rPr>
+        <w:t>git</w:t>
+      </w:r>
+      <w:proofErr w:type="spellEnd"/>
+      <w:r>
+        <w:rPr>
+          <w:rFonts w:ascii="Calibri" w:eastAsia="Calibri" w:hAnsi="Calibri" w:cs="Calibri"/>
+        </w:rPr>
+        <w:t xml:space="preserve"> </w:t>
+      </w:r>
+      <w:proofErr w:type="spellStart"/>
+      <w:r>
+        <w:rPr>
+          <w:rFonts w:ascii="Calibri" w:eastAsia="Calibri" w:hAnsi="Calibri" w:cs="Calibri"/>
+        </w:rPr>
+        <w:t>add</w:t>
+      </w:r>
+      <w:proofErr w:type="spellEnd"/>
+      <w:r>
+        <w:rPr>
+          <w:rFonts w:ascii="Calibri" w:eastAsia="Calibri" w:hAnsi="Calibri" w:cs="Calibri"/>
+        </w:rPr>
+        <w:t>.</w:t>
       </w:r>
     </w:p>
     <w:p>
@@ -538,63 +700,250 @@
           <w:lang w:val="en-US"/>
         </w:rPr>
       </w:pPr>
+      <w:proofErr w:type="spellStart"/>
       <w:r>
         <w:rPr>
           <w:rFonts w:ascii="Calibri" w:eastAsia="Calibri" w:hAnsi="Calibri" w:cs="Calibri"/>
           <w:lang w:val="en-US"/>
         </w:rPr>
-        <w:t>Realizo commit con  git commit -m “primer commit”.</w:t>
-      </w:r>
-    </w:p>
-    <w:p>
-      <w:pPr>
-        <w:spacing w:after="0" w:line="240" w:lineRule="auto"/>
+        <w:t>Realizo</w:t>
+      </w:r>
+      <w:proofErr w:type="spellEnd"/>
+      <w:r>
         <w:rPr>
           <w:rFonts w:ascii="Calibri" w:eastAsia="Calibri" w:hAnsi="Calibri" w:cs="Calibri"/>
           <w:lang w:val="en-US"/>
         </w:rPr>
-      </w:pPr>
-    </w:p>
-    <w:p>
-      <w:pPr>
-        <w:spacing w:after="0" w:line="240" w:lineRule="auto"/>
-        <w:rPr>
-          <w:rFonts w:ascii="Calibri" w:eastAsia="Calibri" w:hAnsi="Calibri" w:cs="Calibri"/>
-        </w:rPr>
-      </w:pPr>
-      <w:r>
-        <w:rPr>
-          <w:rFonts w:ascii="Calibri" w:eastAsia="Calibri" w:hAnsi="Calibri" w:cs="Calibri"/>
-        </w:rPr>
-        <w:t xml:space="preserve">Enlazo el repositorio con el </w:t>
-      </w:r>
-      <w:r>
-        <w:rPr>
-          <w:rFonts w:ascii="Calibri" w:eastAsia="Calibri" w:hAnsi="Calibri" w:cs="Calibri"/>
-        </w:rPr>
-        <w:t>repositorio de github con git remote add origin (pagina de github).</w:t>
-      </w:r>
-    </w:p>
-    <w:p>
-      <w:pPr>
-        <w:spacing w:after="0" w:line="240" w:lineRule="auto"/>
-        <w:rPr>
-          <w:rFonts w:ascii="Calibri" w:eastAsia="Calibri" w:hAnsi="Calibri" w:cs="Calibri"/>
-        </w:rPr>
-      </w:pPr>
-    </w:p>
-    <w:p>
-      <w:pPr>
-        <w:spacing w:after="0" w:line="240" w:lineRule="auto"/>
-        <w:rPr>
-          <w:rFonts w:ascii="Calibri" w:eastAsia="Calibri" w:hAnsi="Calibri" w:cs="Calibri"/>
-        </w:rPr>
-      </w:pPr>
-      <w:r>
-        <w:rPr>
-          <w:rFonts w:ascii="Calibri" w:eastAsia="Calibri" w:hAnsi="Calibri" w:cs="Calibri"/>
-        </w:rPr>
-        <w:t>Hago un push a la pagina con git push -u origin master.</w:t>
+        <w:t xml:space="preserve"> commit </w:t>
+      </w:r>
+      <w:proofErr w:type="gramStart"/>
+      <w:r>
+        <w:rPr>
+          <w:rFonts w:ascii="Calibri" w:eastAsia="Calibri" w:hAnsi="Calibri" w:cs="Calibri"/>
+          <w:lang w:val="en-US"/>
+        </w:rPr>
+        <w:t>con  git</w:t>
+      </w:r>
+      <w:proofErr w:type="gramEnd"/>
+      <w:r>
+        <w:rPr>
+          <w:rFonts w:ascii="Calibri" w:eastAsia="Calibri" w:hAnsi="Calibri" w:cs="Calibri"/>
+          <w:lang w:val="en-US"/>
+        </w:rPr>
+        <w:t xml:space="preserve"> commit -m “primer commit”.</w:t>
+      </w:r>
+    </w:p>
+    <w:p>
+      <w:pPr>
+        <w:spacing w:after="0" w:line="240" w:lineRule="auto"/>
+        <w:rPr>
+          <w:rFonts w:ascii="Calibri" w:eastAsia="Calibri" w:hAnsi="Calibri" w:cs="Calibri"/>
+          <w:lang w:val="en-US"/>
+        </w:rPr>
+      </w:pPr>
+    </w:p>
+    <w:p>
+      <w:pPr>
+        <w:spacing w:after="0" w:line="240" w:lineRule="auto"/>
+        <w:rPr>
+          <w:rFonts w:ascii="Calibri" w:eastAsia="Calibri" w:hAnsi="Calibri" w:cs="Calibri"/>
+        </w:rPr>
+      </w:pPr>
+      <w:r>
+        <w:rPr>
+          <w:rFonts w:ascii="Calibri" w:eastAsia="Calibri" w:hAnsi="Calibri" w:cs="Calibri"/>
+        </w:rPr>
+        <w:t xml:space="preserve">Enlazo el repositorio con el repositorio de </w:t>
+      </w:r>
+      <w:proofErr w:type="spellStart"/>
+      <w:r>
+        <w:rPr>
+          <w:rFonts w:ascii="Calibri" w:eastAsia="Calibri" w:hAnsi="Calibri" w:cs="Calibri"/>
+        </w:rPr>
+        <w:t>github</w:t>
+      </w:r>
+      <w:proofErr w:type="spellEnd"/>
+      <w:r>
+        <w:rPr>
+          <w:rFonts w:ascii="Calibri" w:eastAsia="Calibri" w:hAnsi="Calibri" w:cs="Calibri"/>
+        </w:rPr>
+        <w:t xml:space="preserve"> con </w:t>
+      </w:r>
+      <w:proofErr w:type="spellStart"/>
+      <w:r>
+        <w:rPr>
+          <w:rFonts w:ascii="Calibri" w:eastAsia="Calibri" w:hAnsi="Calibri" w:cs="Calibri"/>
+        </w:rPr>
+        <w:t>git</w:t>
+      </w:r>
+      <w:proofErr w:type="spellEnd"/>
+      <w:r>
+        <w:rPr>
+          <w:rFonts w:ascii="Calibri" w:eastAsia="Calibri" w:hAnsi="Calibri" w:cs="Calibri"/>
+        </w:rPr>
+        <w:t xml:space="preserve"> </w:t>
+      </w:r>
+      <w:proofErr w:type="spellStart"/>
+      <w:r>
+        <w:rPr>
+          <w:rFonts w:ascii="Calibri" w:eastAsia="Calibri" w:hAnsi="Calibri" w:cs="Calibri"/>
+        </w:rPr>
+        <w:t>remote</w:t>
+      </w:r>
+      <w:proofErr w:type="spellEnd"/>
+      <w:r>
+        <w:rPr>
+          <w:rFonts w:ascii="Calibri" w:eastAsia="Calibri" w:hAnsi="Calibri" w:cs="Calibri"/>
+        </w:rPr>
+        <w:t xml:space="preserve"> </w:t>
+      </w:r>
+      <w:proofErr w:type="spellStart"/>
+      <w:r>
+        <w:rPr>
+          <w:rFonts w:ascii="Calibri" w:eastAsia="Calibri" w:hAnsi="Calibri" w:cs="Calibri"/>
+        </w:rPr>
+        <w:t>add</w:t>
+      </w:r>
+      <w:proofErr w:type="spellEnd"/>
+      <w:r>
+        <w:rPr>
+          <w:rFonts w:ascii="Calibri" w:eastAsia="Calibri" w:hAnsi="Calibri" w:cs="Calibri"/>
+        </w:rPr>
+        <w:t xml:space="preserve"> </w:t>
+      </w:r>
+      <w:proofErr w:type="spellStart"/>
+      <w:r>
+        <w:rPr>
+          <w:rFonts w:ascii="Calibri" w:eastAsia="Calibri" w:hAnsi="Calibri" w:cs="Calibri"/>
+        </w:rPr>
+        <w:t>origin</w:t>
+      </w:r>
+      <w:proofErr w:type="spellEnd"/>
+      <w:r>
+        <w:rPr>
+          <w:rFonts w:ascii="Calibri" w:eastAsia="Calibri" w:hAnsi="Calibri" w:cs="Calibri"/>
+        </w:rPr>
+        <w:t xml:space="preserve"> (</w:t>
+      </w:r>
+      <w:proofErr w:type="spellStart"/>
+      <w:r>
+        <w:rPr>
+          <w:rFonts w:ascii="Calibri" w:eastAsia="Calibri" w:hAnsi="Calibri" w:cs="Calibri"/>
+        </w:rPr>
+        <w:t>pagina</w:t>
+      </w:r>
+      <w:proofErr w:type="spellEnd"/>
+      <w:r>
+        <w:rPr>
+          <w:rFonts w:ascii="Calibri" w:eastAsia="Calibri" w:hAnsi="Calibri" w:cs="Calibri"/>
+        </w:rPr>
+        <w:t xml:space="preserve"> de </w:t>
+      </w:r>
+      <w:proofErr w:type="spellStart"/>
+      <w:r>
+        <w:rPr>
+          <w:rFonts w:ascii="Calibri" w:eastAsia="Calibri" w:hAnsi="Calibri" w:cs="Calibri"/>
+        </w:rPr>
+        <w:t>github</w:t>
+      </w:r>
+      <w:proofErr w:type="spellEnd"/>
+      <w:r>
+        <w:rPr>
+          <w:rFonts w:ascii="Calibri" w:eastAsia="Calibri" w:hAnsi="Calibri" w:cs="Calibri"/>
+        </w:rPr>
+        <w:t>).</w:t>
+      </w:r>
+    </w:p>
+    <w:p>
+      <w:pPr>
+        <w:spacing w:after="0" w:line="240" w:lineRule="auto"/>
+        <w:rPr>
+          <w:rFonts w:ascii="Calibri" w:eastAsia="Calibri" w:hAnsi="Calibri" w:cs="Calibri"/>
+        </w:rPr>
+      </w:pPr>
+    </w:p>
+    <w:p>
+      <w:pPr>
+        <w:spacing w:after="0" w:line="240" w:lineRule="auto"/>
+        <w:rPr>
+          <w:rFonts w:ascii="Calibri" w:eastAsia="Calibri" w:hAnsi="Calibri" w:cs="Calibri"/>
+        </w:rPr>
+      </w:pPr>
+      <w:r>
+        <w:rPr>
+          <w:rFonts w:ascii="Calibri" w:eastAsia="Calibri" w:hAnsi="Calibri" w:cs="Calibri"/>
+        </w:rPr>
+        <w:t xml:space="preserve">Hago un </w:t>
+      </w:r>
+      <w:proofErr w:type="spellStart"/>
+      <w:r>
+        <w:rPr>
+          <w:rFonts w:ascii="Calibri" w:eastAsia="Calibri" w:hAnsi="Calibri" w:cs="Calibri"/>
+        </w:rPr>
+        <w:t>push</w:t>
+      </w:r>
+      <w:proofErr w:type="spellEnd"/>
+      <w:r>
+        <w:rPr>
+          <w:rFonts w:ascii="Calibri" w:eastAsia="Calibri" w:hAnsi="Calibri" w:cs="Calibri"/>
+        </w:rPr>
+        <w:t xml:space="preserve"> a la </w:t>
+      </w:r>
+      <w:proofErr w:type="spellStart"/>
+      <w:r>
+        <w:rPr>
+          <w:rFonts w:ascii="Calibri" w:eastAsia="Calibri" w:hAnsi="Calibri" w:cs="Calibri"/>
+        </w:rPr>
+        <w:t>pagina</w:t>
+      </w:r>
+      <w:proofErr w:type="spellEnd"/>
+      <w:r>
+        <w:rPr>
+          <w:rFonts w:ascii="Calibri" w:eastAsia="Calibri" w:hAnsi="Calibri" w:cs="Calibri"/>
+        </w:rPr>
+        <w:t xml:space="preserve"> con </w:t>
+      </w:r>
+      <w:proofErr w:type="spellStart"/>
+      <w:r>
+        <w:rPr>
+          <w:rFonts w:ascii="Calibri" w:eastAsia="Calibri" w:hAnsi="Calibri" w:cs="Calibri"/>
+        </w:rPr>
+        <w:t>git</w:t>
+      </w:r>
+      <w:proofErr w:type="spellEnd"/>
+      <w:r>
+        <w:rPr>
+          <w:rFonts w:ascii="Calibri" w:eastAsia="Calibri" w:hAnsi="Calibri" w:cs="Calibri"/>
+        </w:rPr>
+        <w:t xml:space="preserve"> </w:t>
+      </w:r>
+      <w:proofErr w:type="spellStart"/>
+      <w:r>
+        <w:rPr>
+          <w:rFonts w:ascii="Calibri" w:eastAsia="Calibri" w:hAnsi="Calibri" w:cs="Calibri"/>
+        </w:rPr>
+        <w:t>push</w:t>
+      </w:r>
+      <w:proofErr w:type="spellEnd"/>
+      <w:r>
+        <w:rPr>
+          <w:rFonts w:ascii="Calibri" w:eastAsia="Calibri" w:hAnsi="Calibri" w:cs="Calibri"/>
+        </w:rPr>
+        <w:t xml:space="preserve"> -u </w:t>
+      </w:r>
+      <w:proofErr w:type="spellStart"/>
+      <w:r>
+        <w:rPr>
+          <w:rFonts w:ascii="Calibri" w:eastAsia="Calibri" w:hAnsi="Calibri" w:cs="Calibri"/>
+        </w:rPr>
+        <w:t>origin</w:t>
+      </w:r>
+      <w:proofErr w:type="spellEnd"/>
+      <w:r>
+        <w:rPr>
+          <w:rFonts w:ascii="Calibri" w:eastAsia="Calibri" w:hAnsi="Calibri" w:cs="Calibri"/>
+        </w:rPr>
+        <w:t xml:space="preserve"> master.</w:t>
       </w:r>
     </w:p>
     <w:p>
@@ -631,7 +980,7 @@
           <v:rect id="rectole0000000001" o:spid="_x0000_i1026" style="width:402.9pt;height:435.15pt" o:ole="" o:preferrelative="t" stroked="f">
             <v:imagedata r:id="rId8" o:title=""/>
           </v:rect>
-          <o:OLEObject Type="Embed" ProgID="StaticMetafile" ShapeID="rectole0000000001" DrawAspect="Content" ObjectID="_1636870216" r:id="rId9"/>
+          <o:OLEObject Type="Embed" ProgID="StaticMetafile" ShapeID="rectole0000000001" DrawAspect="Content" ObjectID="_1636870410" r:id="rId9"/>
         </w:object>
       </w:r>
     </w:p>
@@ -655,7 +1004,7 @@
           <v:rect id="rectole0000000002" o:spid="_x0000_i1027" style="width:402.9pt;height:133.65pt" o:ole="" o:preferrelative="t" stroked="f">
             <v:imagedata r:id="rId10" o:title=""/>
           </v:rect>
-          <o:OLEObject Type="Embed" ProgID="StaticMetafile" ShapeID="rectole0000000002" DrawAspect="Content" ObjectID="_1636870217" r:id="rId11"/>
+          <o:OLEObject Type="Embed" ProgID="StaticMetafile" ShapeID="rectole0000000002" DrawAspect="Content" ObjectID="_1636870411" r:id="rId11"/>
         </w:object>
       </w:r>
     </w:p>
@@ -678,8 +1027,16 @@
         <w:rPr>
           <w:rFonts w:ascii="Calibri" w:eastAsia="Calibri" w:hAnsi="Calibri" w:cs="Calibri"/>
         </w:rPr>
-        <w:t>Edito index.php</w:t>
-      </w:r>
+        <w:t xml:space="preserve">Edito </w:t>
+      </w:r>
+      <w:proofErr w:type="spellStart"/>
+      <w:r>
+        <w:rPr>
+          <w:rFonts w:ascii="Calibri" w:eastAsia="Calibri" w:hAnsi="Calibri" w:cs="Calibri"/>
+        </w:rPr>
+        <w:t>index.php</w:t>
+      </w:r>
+      <w:proofErr w:type="spellEnd"/>
     </w:p>
     <w:p>
       <w:pPr>
@@ -693,7 +1050,7 @@
           <v:rect id="rectole0000000003" o:spid="_x0000_i1028" style="width:402.9pt;height:67.7pt" o:ole="" o:preferrelative="t" stroked="f">
             <v:imagedata r:id="rId12" o:title=""/>
           </v:rect>
-          <o:OLEObject Type="Embed" ProgID="StaticMetafile" ShapeID="rectole0000000003" DrawAspect="Content" ObjectID="_1636870218" r:id="rId13"/>
+          <o:OLEObject Type="Embed" ProgID="StaticMetafile" ShapeID="rectole0000000003" DrawAspect="Content" ObjectID="_1636870412" r:id="rId13"/>
         </w:object>
       </w:r>
     </w:p>
@@ -712,12 +1069,48 @@
           <w:rFonts w:ascii="Calibri" w:eastAsia="Calibri" w:hAnsi="Calibri" w:cs="Calibri"/>
         </w:rPr>
       </w:pPr>
+      <w:proofErr w:type="spellStart"/>
       <w:r>
         <w:rPr>
           <w:rFonts w:ascii="Calibri" w:eastAsia="Calibri" w:hAnsi="Calibri" w:cs="Calibri"/>
         </w:rPr>
         <w:lastRenderedPageBreak/>
-        <w:t>Vuelgo a añadirlo al area de espero y hago el commit.</w:t>
+        <w:t>Vuelgo</w:t>
+      </w:r>
+      <w:proofErr w:type="spellEnd"/>
+      <w:r>
+        <w:rPr>
+          <w:rFonts w:ascii="Calibri" w:eastAsia="Calibri" w:hAnsi="Calibri" w:cs="Calibri"/>
+        </w:rPr>
+        <w:t xml:space="preserve"> a añadirlo al </w:t>
+      </w:r>
+      <w:proofErr w:type="spellStart"/>
+      <w:r>
+        <w:rPr>
+          <w:rFonts w:ascii="Calibri" w:eastAsia="Calibri" w:hAnsi="Calibri" w:cs="Calibri"/>
+        </w:rPr>
+        <w:t>area</w:t>
+      </w:r>
+      <w:proofErr w:type="spellEnd"/>
+      <w:r>
+        <w:rPr>
+          <w:rFonts w:ascii="Calibri" w:eastAsia="Calibri" w:hAnsi="Calibri" w:cs="Calibri"/>
+        </w:rPr>
+        <w:t xml:space="preserve"> de espero y hago el </w:t>
+      </w:r>
+      <w:proofErr w:type="spellStart"/>
+      <w:r>
+        <w:rPr>
+          <w:rFonts w:ascii="Calibri" w:eastAsia="Calibri" w:hAnsi="Calibri" w:cs="Calibri"/>
+        </w:rPr>
+        <w:t>commit</w:t>
+      </w:r>
+      <w:proofErr w:type="spellEnd"/>
+      <w:r>
+        <w:rPr>
+          <w:rFonts w:ascii="Calibri" w:eastAsia="Calibri" w:hAnsi="Calibri" w:cs="Calibri"/>
+        </w:rPr>
+        <w:t>.</w:t>
       </w:r>
     </w:p>
     <w:p>
@@ -740,7 +1133,7 @@
           <v:rect id="rectole0000000004" o:spid="_x0000_i1029" style="width:385.65pt;height:230.7pt" o:ole="" o:preferrelative="t" stroked="f">
             <v:imagedata r:id="rId14" o:title=""/>
           </v:rect>
-          <o:OLEObject Type="Embed" ProgID="StaticMetafile" ShapeID="rectole0000000004" DrawAspect="Content" ObjectID="_1636870219" r:id="rId15"/>
+          <o:OLEObject Type="Embed" ProgID="StaticMetafile" ShapeID="rectole0000000004" DrawAspect="Content" ObjectID="_1636870413" r:id="rId15"/>
         </w:object>
       </w:r>
     </w:p>
@@ -759,11 +1152,19 @@
           <w:rFonts w:ascii="Calibri" w:eastAsia="Calibri" w:hAnsi="Calibri" w:cs="Calibri"/>
         </w:rPr>
       </w:pPr>
-      <w:r>
-        <w:rPr>
-          <w:rFonts w:ascii="Calibri" w:eastAsia="Calibri" w:hAnsi="Calibri" w:cs="Calibri"/>
-        </w:rPr>
-        <w:t>Push usuario 1</w:t>
+      <w:proofErr w:type="spellStart"/>
+      <w:r>
+        <w:rPr>
+          <w:rFonts w:ascii="Calibri" w:eastAsia="Calibri" w:hAnsi="Calibri" w:cs="Calibri"/>
+        </w:rPr>
+        <w:t>Push</w:t>
+      </w:r>
+      <w:proofErr w:type="spellEnd"/>
+      <w:r>
+        <w:rPr>
+          <w:rFonts w:ascii="Calibri" w:eastAsia="Calibri" w:hAnsi="Calibri" w:cs="Calibri"/>
+        </w:rPr>
+        <w:t xml:space="preserve"> usuario 1</w:t>
       </w:r>
     </w:p>
     <w:p>
@@ -778,7 +1179,7 @@
           <v:rect id="rectole0000000005" o:spid="_x0000_i1030" style="width:324pt;height:133.65pt" o:ole="" o:preferrelative="t" stroked="f">
             <v:imagedata r:id="rId16" o:title=""/>
           </v:rect>
-          <o:OLEObject Type="Embed" ProgID="StaticMetafile" ShapeID="rectole0000000005" DrawAspect="Content" ObjectID="_1636870220" r:id="rId17"/>
+          <o:OLEObject Type="Embed" ProgID="StaticMetafile" ShapeID="rectole0000000005" DrawAspect="Content" ObjectID="_1636870414" r:id="rId17"/>
         </w:object>
       </w:r>
     </w:p>
@@ -833,8 +1234,30 @@
         <w:rPr>
           <w:rFonts w:ascii="Calibri" w:eastAsia="Calibri" w:hAnsi="Calibri" w:cs="Calibri"/>
         </w:rPr>
-        <w:t>Descargo el repositorio de github en git</w:t>
-      </w:r>
+        <w:t xml:space="preserve">Descargo el repositorio de </w:t>
+      </w:r>
+      <w:proofErr w:type="spellStart"/>
+      <w:r>
+        <w:rPr>
+          <w:rFonts w:ascii="Calibri" w:eastAsia="Calibri" w:hAnsi="Calibri" w:cs="Calibri"/>
+        </w:rPr>
+        <w:t>github</w:t>
+      </w:r>
+      <w:proofErr w:type="spellEnd"/>
+      <w:r>
+        <w:rPr>
+          <w:rFonts w:ascii="Calibri" w:eastAsia="Calibri" w:hAnsi="Calibri" w:cs="Calibri"/>
+        </w:rPr>
+        <w:t xml:space="preserve"> en </w:t>
+      </w:r>
+      <w:proofErr w:type="spellStart"/>
+      <w:r>
+        <w:rPr>
+          <w:rFonts w:ascii="Calibri" w:eastAsia="Calibri" w:hAnsi="Calibri" w:cs="Calibri"/>
+        </w:rPr>
+        <w:t>git</w:t>
+      </w:r>
+      <w:proofErr w:type="spellEnd"/>
     </w:p>
     <w:p>
       <w:pPr>
@@ -856,7 +1279,7 @@
           <v:rect id="rectole0000000006" o:spid="_x0000_i1031" style="width:355.4pt;height:89pt" o:ole="" o:preferrelative="t" stroked="f">
             <v:imagedata r:id="rId18" o:title=""/>
           </v:rect>
-          <o:OLEObject Type="Embed" ProgID="StaticMetafile" ShapeID="rectole0000000006" DrawAspect="Content" ObjectID="_1636870221" r:id="rId19"/>
+          <o:OLEObject Type="Embed" ProgID="StaticMetafile" ShapeID="rectole0000000006" DrawAspect="Content" ObjectID="_1636870415" r:id="rId19"/>
         </w:object>
       </w:r>
     </w:p>
@@ -879,13 +1302,21 @@
         <w:rPr>
           <w:rFonts w:ascii="Calibri" w:eastAsia="Calibri" w:hAnsi="Calibri" w:cs="Calibri"/>
         </w:rPr>
-        <w:t>Realizo cambios en README.md,</w:t>
-      </w:r>
-      <w:r>
-        <w:rPr>
-          <w:rFonts w:ascii="Calibri" w:eastAsia="Calibri" w:hAnsi="Calibri" w:cs="Calibri"/>
-        </w:rPr>
-        <w:t xml:space="preserve"> añado los cambios al area de espera y compruebo</w:t>
+        <w:t xml:space="preserve">Realizo cambios en README.md, añado los cambios al </w:t>
+      </w:r>
+      <w:proofErr w:type="spellStart"/>
+      <w:r>
+        <w:rPr>
+          <w:rFonts w:ascii="Calibri" w:eastAsia="Calibri" w:hAnsi="Calibri" w:cs="Calibri"/>
+        </w:rPr>
+        <w:t>area</w:t>
+      </w:r>
+      <w:proofErr w:type="spellEnd"/>
+      <w:r>
+        <w:rPr>
+          <w:rFonts w:ascii="Calibri" w:eastAsia="Calibri" w:hAnsi="Calibri" w:cs="Calibri"/>
+        </w:rPr>
+        <w:t xml:space="preserve"> de espera y compruebo</w:t>
       </w:r>
     </w:p>
     <w:p>
@@ -900,7 +1331,7 @@
           <v:rect id="rectole0000000007" o:spid="_x0000_i1032" style="width:385.65pt;height:287.4pt" o:ole="" o:preferrelative="t" stroked="f">
             <v:imagedata r:id="rId20" o:title=""/>
           </v:rect>
-          <o:OLEObject Type="Embed" ProgID="StaticMetafile" ShapeID="rectole0000000007" DrawAspect="Content" ObjectID="_1636870222" r:id="rId21"/>
+          <o:OLEObject Type="Embed" ProgID="StaticMetafile" ShapeID="rectole0000000007" DrawAspect="Content" ObjectID="_1636870416" r:id="rId21"/>
         </w:object>
       </w:r>
     </w:p>
@@ -923,7 +1354,21 @@
         <w:rPr>
           <w:rFonts w:ascii="Calibri" w:eastAsia="Calibri" w:hAnsi="Calibri" w:cs="Calibri"/>
         </w:rPr>
-        <w:t>Hago el commit y compruebo</w:t>
+        <w:t xml:space="preserve">Hago el </w:t>
+      </w:r>
+      <w:proofErr w:type="spellStart"/>
+      <w:r>
+        <w:rPr>
+          <w:rFonts w:ascii="Calibri" w:eastAsia="Calibri" w:hAnsi="Calibri" w:cs="Calibri"/>
+        </w:rPr>
+        <w:t>commit</w:t>
+      </w:r>
+      <w:proofErr w:type="spellEnd"/>
+      <w:r>
+        <w:rPr>
+          <w:rFonts w:ascii="Calibri" w:eastAsia="Calibri" w:hAnsi="Calibri" w:cs="Calibri"/>
+        </w:rPr>
+        <w:t xml:space="preserve"> y compruebo</w:t>
       </w:r>
     </w:p>
     <w:p>
@@ -938,7 +1383,7 @@
           <v:rect id="rectole0000000008" o:spid="_x0000_i1033" style="width:304.7pt;height:149.75pt" o:ole="" o:preferrelative="t" stroked="f">
             <v:imagedata r:id="rId22" o:title=""/>
           </v:rect>
-          <o:OLEObject Type="Embed" ProgID="StaticMetafile" ShapeID="rectole0000000008" DrawAspect="Content" ObjectID="_1636870223" r:id="rId23"/>
+          <o:OLEObject Type="Embed" ProgID="StaticMetafile" ShapeID="rectole0000000008" DrawAspect="Content" ObjectID="_1636870417" r:id="rId23"/>
         </w:object>
       </w:r>
     </w:p>
@@ -976,7 +1421,7 @@
           <v:rect id="rectole0000000009" o:spid="_x0000_i1034" style="width:326.9pt;height:104.25pt" o:ole="" o:preferrelative="t" stroked="f">
             <v:imagedata r:id="rId24" o:title=""/>
           </v:rect>
-          <o:OLEObject Type="Embed" ProgID="StaticMetafile" ShapeID="rectole0000000009" DrawAspect="Content" ObjectID="_1636870224" r:id="rId25"/>
+          <o:OLEObject Type="Embed" ProgID="StaticMetafile" ShapeID="rectole0000000009" DrawAspect="Content" ObjectID="_1636870418" r:id="rId25"/>
         </w:object>
       </w:r>
     </w:p>
@@ -1014,7 +1459,7 @@
           <v:rect id="rectole0000000010" o:spid="_x0000_i1035" style="width:421.05pt;height:177.1pt" o:ole="" o:preferrelative="t" stroked="f">
             <v:imagedata r:id="rId26" o:title=""/>
           </v:rect>
-          <o:OLEObject Type="Embed" ProgID="StaticMetafile" ShapeID="rectole0000000010" DrawAspect="Content" ObjectID="_1636870225" r:id="rId27"/>
+          <o:OLEObject Type="Embed" ProgID="StaticMetafile" ShapeID="rectole0000000010" DrawAspect="Content" ObjectID="_1636870419" r:id="rId27"/>
         </w:object>
       </w:r>
     </w:p>
@@ -1071,11 +1516,33 @@
           <w:rFonts w:ascii="Calibri" w:eastAsia="Calibri" w:hAnsi="Calibri" w:cs="Calibri"/>
         </w:rPr>
       </w:pPr>
-      <w:r>
-        <w:rPr>
-          <w:rFonts w:ascii="Calibri" w:eastAsia="Calibri" w:hAnsi="Calibri" w:cs="Calibri"/>
-        </w:rPr>
-        <w:t>Hcaer un pull y que da fallo</w:t>
+      <w:proofErr w:type="spellStart"/>
+      <w:r>
+        <w:rPr>
+          <w:rFonts w:ascii="Calibri" w:eastAsia="Calibri" w:hAnsi="Calibri" w:cs="Calibri"/>
+        </w:rPr>
+        <w:t>Hcaer</w:t>
+      </w:r>
+      <w:proofErr w:type="spellEnd"/>
+      <w:r>
+        <w:rPr>
+          <w:rFonts w:ascii="Calibri" w:eastAsia="Calibri" w:hAnsi="Calibri" w:cs="Calibri"/>
+        </w:rPr>
+        <w:t xml:space="preserve"> un </w:t>
+      </w:r>
+      <w:proofErr w:type="spellStart"/>
+      <w:r>
+        <w:rPr>
+          <w:rFonts w:ascii="Calibri" w:eastAsia="Calibri" w:hAnsi="Calibri" w:cs="Calibri"/>
+        </w:rPr>
+        <w:t>pull</w:t>
+      </w:r>
+      <w:proofErr w:type="spellEnd"/>
+      <w:r>
+        <w:rPr>
+          <w:rFonts w:ascii="Calibri" w:eastAsia="Calibri" w:hAnsi="Calibri" w:cs="Calibri"/>
+        </w:rPr>
+        <w:t xml:space="preserve"> y que da fallo</w:t>
       </w:r>
     </w:p>
     <w:p>
@@ -1159,7 +1626,21 @@
         <w:rPr>
           <w:rFonts w:ascii="Calibri" w:eastAsia="Calibri" w:hAnsi="Calibri" w:cs="Calibri"/>
         </w:rPr>
-        <w:t>Realizo un pull y se descarga todo</w:t>
+        <w:t xml:space="preserve">Realizo un </w:t>
+      </w:r>
+      <w:proofErr w:type="spellStart"/>
+      <w:r>
+        <w:rPr>
+          <w:rFonts w:ascii="Calibri" w:eastAsia="Calibri" w:hAnsi="Calibri" w:cs="Calibri"/>
+        </w:rPr>
+        <w:t>pull</w:t>
+      </w:r>
+      <w:proofErr w:type="spellEnd"/>
+      <w:r>
+        <w:rPr>
+          <w:rFonts w:ascii="Calibri" w:eastAsia="Calibri" w:hAnsi="Calibri" w:cs="Calibri"/>
+        </w:rPr>
+        <w:t xml:space="preserve"> y se descarga todo</w:t>
       </w:r>
     </w:p>
     <w:p>
@@ -1243,8 +1724,16 @@
         <w:rPr>
           <w:rFonts w:ascii="Calibri" w:eastAsia="Calibri" w:hAnsi="Calibri" w:cs="Calibri"/>
         </w:rPr>
-        <w:t>Realizo modificaciones en el index</w:t>
-      </w:r>
+        <w:t xml:space="preserve">Realizo modificaciones en el </w:t>
+      </w:r>
+      <w:proofErr w:type="spellStart"/>
+      <w:r>
+        <w:rPr>
+          <w:rFonts w:ascii="Calibri" w:eastAsia="Calibri" w:hAnsi="Calibri" w:cs="Calibri"/>
+        </w:rPr>
+        <w:t>index</w:t>
+      </w:r>
+      <w:proofErr w:type="spellEnd"/>
     </w:p>
     <w:p>
       <w:pPr>
@@ -1328,10 +1817,16 @@
         <w:rPr>
           <w:rFonts w:ascii="Calibri" w:eastAsia="Calibri" w:hAnsi="Calibri" w:cs="Calibri"/>
         </w:rPr>
-        <w:t>Agrego las modificaciones y hago un commit</w:t>
-      </w:r>
-      <w:bookmarkStart w:id="0" w:name="_GoBack"/>
-      <w:bookmarkEnd w:id="0"/>
+        <w:t xml:space="preserve">Agrego las modificaciones y hago un </w:t>
+      </w:r>
+      <w:proofErr w:type="spellStart"/>
+      <w:r>
+        <w:rPr>
+          <w:rFonts w:ascii="Calibri" w:eastAsia="Calibri" w:hAnsi="Calibri" w:cs="Calibri"/>
+        </w:rPr>
+        <w:t>commit</w:t>
+      </w:r>
+      <w:proofErr w:type="spellEnd"/>
     </w:p>
     <w:p>
       <w:pPr>
@@ -1410,6 +1905,78 @@
           <w:rFonts w:ascii="Calibri" w:eastAsia="Calibri" w:hAnsi="Calibri" w:cs="Calibri"/>
         </w:rPr>
       </w:pPr>
+    </w:p>
+    <w:p>
+      <w:pPr>
+        <w:spacing w:after="0" w:line="240" w:lineRule="auto"/>
+        <w:rPr>
+          <w:rFonts w:ascii="Calibri" w:eastAsia="Calibri" w:hAnsi="Calibri" w:cs="Calibri"/>
+        </w:rPr>
+      </w:pPr>
+      <w:r>
+        <w:rPr>
+          <w:rFonts w:ascii="Calibri" w:eastAsia="Calibri" w:hAnsi="Calibri" w:cs="Calibri"/>
+          <w:noProof/>
+        </w:rPr>
+        <w:drawing>
+          <wp:inline distT="0" distB="0" distL="0" distR="0">
+            <wp:extent cx="5270500" cy="1360805"/>
+            <wp:effectExtent l="0" t="0" r="0" b="0"/>
+            <wp:docPr id="3" name="Imagen 3"/>
+            <wp:cNvGraphicFramePr>
+              <a:graphicFrameLocks xmlns:a="http://schemas.openxmlformats.org/drawingml/2006/main" noChangeAspect="1"/>
+            </wp:cNvGraphicFramePr>
+            <a:graphic xmlns:a="http://schemas.openxmlformats.org/drawingml/2006/main">
+              <a:graphicData uri="http://schemas.openxmlformats.org/drawingml/2006/picture">
+                <pic:pic xmlns:pic="http://schemas.openxmlformats.org/drawingml/2006/picture">
+                  <pic:nvPicPr>
+                    <pic:cNvPr id="0" name="Picture 12"/>
+                    <pic:cNvPicPr>
+                      <a:picLocks noChangeAspect="1" noChangeArrowheads="1"/>
+                    </pic:cNvPicPr>
+                  </pic:nvPicPr>
+                  <pic:blipFill>
+                    <a:blip r:embed="rId32">
+                      <a:extLst>
+                        <a:ext uri="{28A0092B-C50C-407E-A947-70E740481C1C}">
+                          <a14:useLocalDpi xmlns:a14="http://schemas.microsoft.com/office/drawing/2010/main" val="0"/>
+                        </a:ext>
+                      </a:extLst>
+                    </a:blip>
+                    <a:srcRect/>
+                    <a:stretch>
+                      <a:fillRect/>
+                    </a:stretch>
+                  </pic:blipFill>
+                  <pic:spPr bwMode="auto">
+                    <a:xfrm>
+                      <a:off x="0" y="0"/>
+                      <a:ext cx="5270500" cy="1360805"/>
+                    </a:xfrm>
+                    <a:prstGeom prst="rect">
+                      <a:avLst/>
+                    </a:prstGeom>
+                    <a:noFill/>
+                    <a:ln>
+                      <a:noFill/>
+                    </a:ln>
+                  </pic:spPr>
+                </pic:pic>
+              </a:graphicData>
+            </a:graphic>
+          </wp:inline>
+        </w:drawing>
+      </w:r>
+    </w:p>
+    <w:p>
+      <w:pPr>
+        <w:spacing w:after="0" w:line="240" w:lineRule="auto"/>
+        <w:rPr>
+          <w:rFonts w:ascii="Calibri" w:eastAsia="Calibri" w:hAnsi="Calibri" w:cs="Calibri"/>
+        </w:rPr>
+      </w:pPr>
+      <w:bookmarkStart w:id="0" w:name="_GoBack"/>
+      <w:bookmarkEnd w:id="0"/>
     </w:p>
     <w:p>
       <w:pPr>

</xml_diff>